<commit_message>
Update Cuauro - Organizing Data.docx
</commit_message>
<xml_diff>
--- a/week-5/Cuauro - Organizing Data.docx
+++ b/week-5/Cuauro - Organizing Data.docx
@@ -360,7 +360,7 @@
           <w:sz w:val="24"/>
           <w:szCs w:val="24"/>
         </w:rPr>
-        <w:t>June 20, 2023</w:t>
+        <w:t>June 21, 2023</w:t>
       </w:r>
       <w:r>
         <w:rPr>
@@ -378,10 +378,390 @@
         <w:br w:type="page"/>
       </w:r>
     </w:p>
-    <w:p/>
+    <w:p>
+      <w:pPr>
+        <w:pStyle w:val="Heading1"/>
+        <w:rPr>
+          <w:rFonts w:eastAsia="Times New Roman"/>
+        </w:rPr>
+      </w:pPr>
+      <w:r>
+        <w:rPr>
+          <w:rFonts w:eastAsia="Times New Roman"/>
+        </w:rPr>
+        <w:lastRenderedPageBreak/>
+        <w:t>How Data is Organized in Web APIs</w:t>
+      </w:r>
+    </w:p>
+    <w:p>
+      <w:r>
+        <w:t>Data in web APIs is organized in a hierarchical structure of resources. Resources are the basic unit of data in a web API, and they can be anything from a single piece of data to a complex object. Resources are identified by URIs, which are unique addresses that can be used to access them.</w:t>
+      </w:r>
+    </w:p>
+    <w:p>
+      <w:r>
+        <w:t>Resources can be grouped together into collections, which are also identified by URIs. Collections can be nested, so a collection can contain other collections. This allows for a hierarchical organization of data that can be easily navigated.</w:t>
+      </w:r>
+    </w:p>
+    <w:p>
+      <w:r>
+        <w:t>The data in a web API is typically represented in JSON or XML format. JSON is a lightweight format that is easy to read and write, while XML is a more complex format that is better suited for representing complex data structures.</w:t>
+      </w:r>
+    </w:p>
+    <w:p>
+      <w:r>
+        <w:t>Here is an example of how data is organized in a web API:</w:t>
+      </w:r>
+    </w:p>
+    <w:p>
+      <w:r>
+        <w:t>Code snippet</w:t>
+      </w:r>
+    </w:p>
+    <w:tbl>
+      <w:tblPr>
+        <w:tblStyle w:val="TableGrid"/>
+        <w:tblW w:w="0" w:type="auto"/>
+        <w:tblLook w:val="04A0" w:firstRow="1" w:lastRow="0" w:firstColumn="1" w:lastColumn="0" w:noHBand="0" w:noVBand="1"/>
+      </w:tblPr>
+      <w:tblGrid>
+        <w:gridCol w:w="9350"/>
+      </w:tblGrid>
+      <w:tr>
+        <w:tc>
+          <w:tcPr>
+            <w:tcW w:w="9350" w:type="dxa"/>
+          </w:tcPr>
+          <w:p>
+            <w:pPr>
+              <w:spacing w:after="0" w:line="240" w:lineRule="auto"/>
+              <w:rPr>
+                <w:rFonts w:ascii="Consolas" w:eastAsia="Times New Roman" w:hAnsi="Consolas" w:cs="Arial"/>
+                <w:sz w:val="18"/>
+                <w:szCs w:val="18"/>
+              </w:rPr>
+            </w:pPr>
+            <w:r>
+              <w:rPr>
+                <w:rFonts w:ascii="Consolas" w:eastAsia="Times New Roman" w:hAnsi="Consolas" w:cs="Arial"/>
+                <w:sz w:val="18"/>
+                <w:szCs w:val="18"/>
+              </w:rPr>
+              <w:t>/</w:t>
+            </w:r>
+            <w:proofErr w:type="spellStart"/>
+            <w:r>
+              <w:rPr>
+                <w:rFonts w:ascii="Consolas" w:eastAsia="Times New Roman" w:hAnsi="Consolas" w:cs="Arial"/>
+                <w:sz w:val="18"/>
+                <w:szCs w:val="18"/>
+              </w:rPr>
+              <w:t>api</w:t>
+            </w:r>
+            <w:proofErr w:type="spellEnd"/>
+            <w:r>
+              <w:rPr>
+                <w:rFonts w:ascii="Consolas" w:eastAsia="Times New Roman" w:hAnsi="Consolas" w:cs="Arial"/>
+                <w:sz w:val="18"/>
+                <w:szCs w:val="18"/>
+              </w:rPr>
+              <w:t>/products</w:t>
+            </w:r>
+          </w:p>
+          <w:p>
+            <w:pPr>
+              <w:spacing w:after="0" w:line="240" w:lineRule="auto"/>
+              <w:rPr>
+                <w:rFonts w:ascii="Consolas" w:eastAsia="Times New Roman" w:hAnsi="Consolas" w:cs="Arial"/>
+                <w:sz w:val="18"/>
+                <w:szCs w:val="18"/>
+              </w:rPr>
+            </w:pPr>
+            <w:r>
+              <w:rPr>
+                <w:rFonts w:ascii="Consolas" w:eastAsia="Times New Roman" w:hAnsi="Consolas" w:cs="Arial"/>
+                <w:sz w:val="18"/>
+                <w:szCs w:val="18"/>
+              </w:rPr>
+              <w:t xml:space="preserve">  /product/1</w:t>
+            </w:r>
+          </w:p>
+          <w:p>
+            <w:pPr>
+              <w:spacing w:after="0" w:line="240" w:lineRule="auto"/>
+              <w:rPr>
+                <w:rFonts w:ascii="Consolas" w:eastAsia="Times New Roman" w:hAnsi="Consolas" w:cs="Arial"/>
+                <w:sz w:val="18"/>
+                <w:szCs w:val="18"/>
+              </w:rPr>
+            </w:pPr>
+            <w:r>
+              <w:rPr>
+                <w:rFonts w:ascii="Consolas" w:eastAsia="Times New Roman" w:hAnsi="Consolas" w:cs="Arial"/>
+                <w:sz w:val="18"/>
+                <w:szCs w:val="18"/>
+              </w:rPr>
+              <w:t xml:space="preserve">    id: 1</w:t>
+            </w:r>
+          </w:p>
+          <w:p>
+            <w:pPr>
+              <w:spacing w:after="0" w:line="240" w:lineRule="auto"/>
+              <w:rPr>
+                <w:rFonts w:ascii="Consolas" w:eastAsia="Times New Roman" w:hAnsi="Consolas" w:cs="Arial"/>
+                <w:sz w:val="18"/>
+                <w:szCs w:val="18"/>
+              </w:rPr>
+            </w:pPr>
+            <w:r>
+              <w:rPr>
+                <w:rFonts w:ascii="Consolas" w:eastAsia="Times New Roman" w:hAnsi="Consolas" w:cs="Arial"/>
+                <w:sz w:val="18"/>
+                <w:szCs w:val="18"/>
+              </w:rPr>
+              <w:t xml:space="preserve">    name: "Product 1"</w:t>
+            </w:r>
+          </w:p>
+          <w:p>
+            <w:pPr>
+              <w:spacing w:after="0" w:line="240" w:lineRule="auto"/>
+              <w:rPr>
+                <w:rFonts w:ascii="Consolas" w:eastAsia="Times New Roman" w:hAnsi="Consolas" w:cs="Arial"/>
+                <w:sz w:val="18"/>
+                <w:szCs w:val="18"/>
+              </w:rPr>
+            </w:pPr>
+            <w:r>
+              <w:rPr>
+                <w:rFonts w:ascii="Consolas" w:eastAsia="Times New Roman" w:hAnsi="Consolas" w:cs="Arial"/>
+                <w:sz w:val="18"/>
+                <w:szCs w:val="18"/>
+              </w:rPr>
+              <w:t xml:space="preserve">    description: "This is product 1."</w:t>
+            </w:r>
+          </w:p>
+          <w:p>
+            <w:pPr>
+              <w:spacing w:after="0" w:line="240" w:lineRule="auto"/>
+              <w:rPr>
+                <w:rFonts w:ascii="Consolas" w:eastAsia="Times New Roman" w:hAnsi="Consolas" w:cs="Arial"/>
+                <w:sz w:val="18"/>
+                <w:szCs w:val="18"/>
+              </w:rPr>
+            </w:pPr>
+            <w:r>
+              <w:rPr>
+                <w:rFonts w:ascii="Consolas" w:eastAsia="Times New Roman" w:hAnsi="Consolas" w:cs="Arial"/>
+                <w:sz w:val="18"/>
+                <w:szCs w:val="18"/>
+              </w:rPr>
+              <w:t xml:space="preserve">  /product/2</w:t>
+            </w:r>
+          </w:p>
+          <w:p>
+            <w:pPr>
+              <w:spacing w:after="0" w:line="240" w:lineRule="auto"/>
+              <w:rPr>
+                <w:rFonts w:ascii="Consolas" w:eastAsia="Times New Roman" w:hAnsi="Consolas" w:cs="Arial"/>
+                <w:sz w:val="18"/>
+                <w:szCs w:val="18"/>
+              </w:rPr>
+            </w:pPr>
+            <w:r>
+              <w:rPr>
+                <w:rFonts w:ascii="Consolas" w:eastAsia="Times New Roman" w:hAnsi="Consolas" w:cs="Arial"/>
+                <w:sz w:val="18"/>
+                <w:szCs w:val="18"/>
+              </w:rPr>
+              <w:t xml:space="preserve">    id: 2</w:t>
+            </w:r>
+          </w:p>
+          <w:p>
+            <w:pPr>
+              <w:spacing w:after="0" w:line="240" w:lineRule="auto"/>
+              <w:rPr>
+                <w:rFonts w:ascii="Consolas" w:eastAsia="Times New Roman" w:hAnsi="Consolas" w:cs="Arial"/>
+                <w:sz w:val="18"/>
+                <w:szCs w:val="18"/>
+              </w:rPr>
+            </w:pPr>
+            <w:r>
+              <w:rPr>
+                <w:rFonts w:ascii="Consolas" w:eastAsia="Times New Roman" w:hAnsi="Consolas" w:cs="Arial"/>
+                <w:sz w:val="18"/>
+                <w:szCs w:val="18"/>
+              </w:rPr>
+              <w:t xml:space="preserve">    name: "Product 2"</w:t>
+            </w:r>
+          </w:p>
+          <w:p>
+            <w:pPr>
+              <w:rPr>
+                <w:rFonts w:ascii="Arial" w:eastAsia="Times New Roman" w:hAnsi="Arial" w:cs="Arial"/>
+                <w:sz w:val="24"/>
+                <w:szCs w:val="24"/>
+              </w:rPr>
+            </w:pPr>
+            <w:r>
+              <w:rPr>
+                <w:rFonts w:ascii="Consolas" w:eastAsia="Times New Roman" w:hAnsi="Consolas" w:cs="Arial"/>
+                <w:sz w:val="18"/>
+                <w:szCs w:val="18"/>
+              </w:rPr>
+              <w:t xml:space="preserve">    description: "This is product 2."</w:t>
+            </w:r>
+          </w:p>
+        </w:tc>
+      </w:tr>
+    </w:tbl>
+    <w:p>
+      <w:pPr>
+        <w:ind w:firstLine="720"/>
+      </w:pPr>
+    </w:p>
+    <w:p>
+      <w:pPr>
+        <w:ind w:firstLine="720"/>
+      </w:pPr>
+      <w:r>
+        <w:t>In this example, the /</w:t>
+      </w:r>
+      <w:proofErr w:type="spellStart"/>
+      <w:r>
+        <w:t>api</w:t>
+      </w:r>
+      <w:proofErr w:type="spellEnd"/>
+      <w:r>
+        <w:t>/products resource is a collection of products. The /product/1 and /product/2 resources are individual products. The id property is the unique identifier for each product, and the name and description properties are the product's name and description.</w:t>
+      </w:r>
+    </w:p>
+    <w:p>
+      <w:pPr>
+        <w:ind w:firstLine="720"/>
+      </w:pPr>
+      <w:r>
+        <w:t>This is just a simple example, but it illustrates the basic concepts of how data is organized in web APIs.</w:t>
+      </w:r>
+    </w:p>
+    <w:p>
+      <w:pPr>
+        <w:ind w:firstLine="720"/>
+      </w:pPr>
+      <w:r>
+        <w:t>Here are some of the benefits of organizing data in web APIs in a hierarchical structure:</w:t>
+      </w:r>
+    </w:p>
+    <w:p>
+      <w:pPr>
+        <w:ind w:firstLine="720"/>
+      </w:pPr>
+    </w:p>
+    <w:p>
+      <w:pPr>
+        <w:ind w:firstLine="720"/>
+      </w:pPr>
+      <w:r>
+        <w:t>It makes it easy to navigate the data.</w:t>
+      </w:r>
+    </w:p>
+    <w:p>
+      <w:pPr>
+        <w:ind w:firstLine="720"/>
+      </w:pPr>
+      <w:r>
+        <w:t>It makes it easy to represent complex data structures.</w:t>
+      </w:r>
+    </w:p>
+    <w:p>
+      <w:pPr>
+        <w:ind w:firstLine="720"/>
+      </w:pPr>
+      <w:r>
+        <w:t>It makes it easy to extend the API with new resources and collections.</w:t>
+      </w:r>
+    </w:p>
+    <w:p>
+      <w:pPr>
+        <w:ind w:firstLine="720"/>
+      </w:pPr>
+      <w:r>
+        <w:t>Here are some of the best practices for organizing data in web APIs:</w:t>
+      </w:r>
+    </w:p>
+    <w:p>
+      <w:pPr>
+        <w:ind w:firstLine="720"/>
+      </w:pPr>
+    </w:p>
+    <w:p>
+      <w:pPr>
+        <w:ind w:firstLine="720"/>
+      </w:pPr>
+      <w:r>
+        <w:t>Use meaningful URIs to identify resources.</w:t>
+      </w:r>
+    </w:p>
+    <w:p>
+      <w:pPr>
+        <w:ind w:firstLine="720"/>
+      </w:pPr>
+      <w:r>
+        <w:t>Use consistent naming conventions for properties.</w:t>
+      </w:r>
+    </w:p>
+    <w:p>
+      <w:pPr>
+        <w:ind w:firstLine="720"/>
+      </w:pPr>
+      <w:r>
+        <w:t>Use appropriate data types for properties.</w:t>
+      </w:r>
+    </w:p>
+    <w:p>
+      <w:pPr>
+        <w:ind w:firstLine="720"/>
+      </w:pPr>
+      <w:r>
+        <w:lastRenderedPageBreak/>
+        <w:t>Document the API so that users can understand how the data is organized.</w:t>
+      </w:r>
+    </w:p>
+    <w:p>
+      <w:pPr>
+        <w:ind w:firstLine="720"/>
+      </w:pPr>
+      <w:r>
+        <w:t>By following these best practices, you can create web APIs that are easy to use and understand.</w:t>
+      </w:r>
+    </w:p>
+    <w:p>
+      <w:pPr>
+        <w:ind w:firstLine="720"/>
+      </w:pPr>
+    </w:p>
+    <w:p>
+      <w:r>
+        <w:t>Sources:</w:t>
+      </w:r>
+    </w:p>
+    <w:p>
+      <w:hyperlink r:id="rId6" w:history="1">
+        <w:r>
+          <w:rPr>
+            <w:rStyle w:val="Hyperlink"/>
+          </w:rPr>
+          <w:t>https://learn.microsoft.com/en-us/power-apps/developer/data-platform/webapi/overview</w:t>
+        </w:r>
+      </w:hyperlink>
+    </w:p>
+    <w:p>
+      <w:r>
+        <w:t xml:space="preserve"> </w:t>
+      </w:r>
+    </w:p>
     <w:sectPr>
-      <w:headerReference w:type="default" r:id="rId6"/>
-      <w:footerReference w:type="default" r:id="rId7"/>
+      <w:headerReference w:type="default" r:id="rId7"/>
+      <w:footerReference w:type="default" r:id="rId8"/>
       <w:pgSz w:w="12240" w:h="15840"/>
       <w:pgMar w:top="1440" w:right="1440" w:bottom="1440" w:left="1440" w:header="720" w:footer="720" w:gutter="0"/>
       <w:cols w:space="720"/>
@@ -886,6 +1266,49 @@
     <w:qFormat/>
     <w:rsid w:val="00212C89"/>
   </w:style>
+  <w:style w:type="paragraph" w:styleId="Heading1">
+    <w:name w:val="heading 1"/>
+    <w:basedOn w:val="Normal"/>
+    <w:next w:val="Normal"/>
+    <w:link w:val="Heading1Char"/>
+    <w:uiPriority w:val="9"/>
+    <w:qFormat/>
+    <w:rsid w:val="005C158B"/>
+    <w:pPr>
+      <w:keepNext/>
+      <w:keepLines/>
+      <w:spacing w:before="240" w:after="0"/>
+      <w:outlineLvl w:val="0"/>
+    </w:pPr>
+    <w:rPr>
+      <w:rFonts w:asciiTheme="majorHAnsi" w:eastAsiaTheme="majorEastAsia" w:hAnsiTheme="majorHAnsi" w:cstheme="majorBidi"/>
+      <w:color w:val="2F5496" w:themeColor="accent1" w:themeShade="BF"/>
+      <w:sz w:val="32"/>
+      <w:szCs w:val="32"/>
+    </w:rPr>
+  </w:style>
+  <w:style w:type="paragraph" w:styleId="Heading2">
+    <w:name w:val="heading 2"/>
+    <w:basedOn w:val="Normal"/>
+    <w:next w:val="Normal"/>
+    <w:link w:val="Heading2Char"/>
+    <w:uiPriority w:val="9"/>
+    <w:unhideWhenUsed/>
+    <w:qFormat/>
+    <w:rsid w:val="005C158B"/>
+    <w:pPr>
+      <w:keepNext/>
+      <w:keepLines/>
+      <w:spacing w:before="40" w:after="0"/>
+      <w:outlineLvl w:val="1"/>
+    </w:pPr>
+    <w:rPr>
+      <w:rFonts w:asciiTheme="majorHAnsi" w:eastAsiaTheme="majorEastAsia" w:hAnsiTheme="majorHAnsi" w:cstheme="majorBidi"/>
+      <w:color w:val="2F5496" w:themeColor="accent1" w:themeShade="BF"/>
+      <w:sz w:val="26"/>
+      <w:szCs w:val="26"/>
+    </w:rPr>
+  </w:style>
   <w:style w:type="character" w:default="1" w:styleId="DefaultParagraphFont">
     <w:name w:val="Default Paragraph Font"/>
     <w:uiPriority w:val="1"/>
@@ -956,6 +1379,151 @@
     <w:link w:val="Footer"/>
     <w:uiPriority w:val="99"/>
     <w:rsid w:val="00212C89"/>
+  </w:style>
+  <w:style w:type="paragraph" w:styleId="NormalWeb">
+    <w:name w:val="Normal (Web)"/>
+    <w:basedOn w:val="Normal"/>
+    <w:uiPriority w:val="99"/>
+    <w:semiHidden/>
+    <w:unhideWhenUsed/>
+    <w:rsid w:val="005C158B"/>
+    <w:pPr>
+      <w:spacing w:before="100" w:beforeAutospacing="1" w:after="100" w:afterAutospacing="1" w:line="240" w:lineRule="auto"/>
+    </w:pPr>
+    <w:rPr>
+      <w:rFonts w:ascii="Times New Roman" w:eastAsia="Times New Roman" w:hAnsi="Times New Roman" w:cs="Times New Roman"/>
+      <w:sz w:val="24"/>
+      <w:szCs w:val="24"/>
+    </w:rPr>
+  </w:style>
+  <w:style w:type="paragraph" w:styleId="HTMLPreformatted">
+    <w:name w:val="HTML Preformatted"/>
+    <w:basedOn w:val="Normal"/>
+    <w:link w:val="HTMLPreformattedChar"/>
+    <w:uiPriority w:val="99"/>
+    <w:semiHidden/>
+    <w:unhideWhenUsed/>
+    <w:rsid w:val="005C158B"/>
+    <w:pPr>
+      <w:tabs>
+        <w:tab w:val="left" w:pos="916"/>
+        <w:tab w:val="left" w:pos="1832"/>
+        <w:tab w:val="left" w:pos="2748"/>
+        <w:tab w:val="left" w:pos="3664"/>
+        <w:tab w:val="left" w:pos="4580"/>
+        <w:tab w:val="left" w:pos="5496"/>
+        <w:tab w:val="left" w:pos="6412"/>
+        <w:tab w:val="left" w:pos="7328"/>
+        <w:tab w:val="left" w:pos="8244"/>
+        <w:tab w:val="left" w:pos="9160"/>
+        <w:tab w:val="left" w:pos="10076"/>
+        <w:tab w:val="left" w:pos="10992"/>
+        <w:tab w:val="left" w:pos="11908"/>
+        <w:tab w:val="left" w:pos="12824"/>
+        <w:tab w:val="left" w:pos="13740"/>
+        <w:tab w:val="left" w:pos="14656"/>
+      </w:tabs>
+      <w:spacing w:after="0" w:line="240" w:lineRule="auto"/>
+    </w:pPr>
+    <w:rPr>
+      <w:rFonts w:ascii="Courier New" w:eastAsia="Times New Roman" w:hAnsi="Courier New" w:cs="Courier New"/>
+      <w:sz w:val="20"/>
+      <w:szCs w:val="20"/>
+    </w:rPr>
+  </w:style>
+  <w:style w:type="character" w:customStyle="1" w:styleId="HTMLPreformattedChar">
+    <w:name w:val="HTML Preformatted Char"/>
+    <w:basedOn w:val="DefaultParagraphFont"/>
+    <w:link w:val="HTMLPreformatted"/>
+    <w:uiPriority w:val="99"/>
+    <w:semiHidden/>
+    <w:rsid w:val="005C158B"/>
+    <w:rPr>
+      <w:rFonts w:ascii="Courier New" w:eastAsia="Times New Roman" w:hAnsi="Courier New" w:cs="Courier New"/>
+      <w:sz w:val="20"/>
+      <w:szCs w:val="20"/>
+    </w:rPr>
+  </w:style>
+  <w:style w:type="character" w:styleId="HTMLCode">
+    <w:name w:val="HTML Code"/>
+    <w:basedOn w:val="DefaultParagraphFont"/>
+    <w:uiPriority w:val="99"/>
+    <w:semiHidden/>
+    <w:unhideWhenUsed/>
+    <w:rsid w:val="005C158B"/>
+    <w:rPr>
+      <w:rFonts w:ascii="Courier New" w:eastAsia="Times New Roman" w:hAnsi="Courier New" w:cs="Courier New"/>
+      <w:sz w:val="20"/>
+      <w:szCs w:val="20"/>
+    </w:rPr>
+  </w:style>
+  <w:style w:type="character" w:styleId="Hyperlink">
+    <w:name w:val="Hyperlink"/>
+    <w:basedOn w:val="DefaultParagraphFont"/>
+    <w:uiPriority w:val="99"/>
+    <w:unhideWhenUsed/>
+    <w:rsid w:val="005C158B"/>
+    <w:rPr>
+      <w:color w:val="0000FF"/>
+      <w:u w:val="single"/>
+    </w:rPr>
+  </w:style>
+  <w:style w:type="table" w:styleId="TableGrid">
+    <w:name w:val="Table Grid"/>
+    <w:basedOn w:val="TableNormal"/>
+    <w:uiPriority w:val="39"/>
+    <w:rsid w:val="005C158B"/>
+    <w:pPr>
+      <w:spacing w:after="0" w:line="240" w:lineRule="auto"/>
+    </w:pPr>
+    <w:tblPr>
+      <w:tblBorders>
+        <w:top w:val="single" w:sz="4" w:space="0" w:color="auto"/>
+        <w:left w:val="single" w:sz="4" w:space="0" w:color="auto"/>
+        <w:bottom w:val="single" w:sz="4" w:space="0" w:color="auto"/>
+        <w:right w:val="single" w:sz="4" w:space="0" w:color="auto"/>
+        <w:insideH w:val="single" w:sz="4" w:space="0" w:color="auto"/>
+        <w:insideV w:val="single" w:sz="4" w:space="0" w:color="auto"/>
+      </w:tblBorders>
+    </w:tblPr>
+  </w:style>
+  <w:style w:type="character" w:customStyle="1" w:styleId="Heading2Char">
+    <w:name w:val="Heading 2 Char"/>
+    <w:basedOn w:val="DefaultParagraphFont"/>
+    <w:link w:val="Heading2"/>
+    <w:uiPriority w:val="9"/>
+    <w:rsid w:val="005C158B"/>
+    <w:rPr>
+      <w:rFonts w:asciiTheme="majorHAnsi" w:eastAsiaTheme="majorEastAsia" w:hAnsiTheme="majorHAnsi" w:cstheme="majorBidi"/>
+      <w:color w:val="2F5496" w:themeColor="accent1" w:themeShade="BF"/>
+      <w:sz w:val="26"/>
+      <w:szCs w:val="26"/>
+    </w:rPr>
+  </w:style>
+  <w:style w:type="character" w:customStyle="1" w:styleId="Heading1Char">
+    <w:name w:val="Heading 1 Char"/>
+    <w:basedOn w:val="DefaultParagraphFont"/>
+    <w:link w:val="Heading1"/>
+    <w:uiPriority w:val="9"/>
+    <w:rsid w:val="005C158B"/>
+    <w:rPr>
+      <w:rFonts w:asciiTheme="majorHAnsi" w:eastAsiaTheme="majorEastAsia" w:hAnsiTheme="majorHAnsi" w:cstheme="majorBidi"/>
+      <w:color w:val="2F5496" w:themeColor="accent1" w:themeShade="BF"/>
+      <w:sz w:val="32"/>
+      <w:szCs w:val="32"/>
+    </w:rPr>
+  </w:style>
+  <w:style w:type="character" w:styleId="UnresolvedMention">
+    <w:name w:val="Unresolved Mention"/>
+    <w:basedOn w:val="DefaultParagraphFont"/>
+    <w:uiPriority w:val="99"/>
+    <w:semiHidden/>
+    <w:unhideWhenUsed/>
+    <w:rsid w:val="00DA3407"/>
+    <w:rPr>
+      <w:color w:val="605E5C"/>
+      <w:shd w:val="clear" w:color="auto" w:fill="E1DFDD"/>
+    </w:rPr>
   </w:style>
 </w:styles>
 </file>

</xml_diff>